<commit_message>
Added to list of papers and changed array system
shifted to haveing having time starting at t=1 in the LP so having the initial S0 storage state would make more sense. Also added to the list of papers in excel document.
</commit_message>
<xml_diff>
--- a/Formulation.docx
+++ b/Formulation.docx
@@ -116,7 +116,7 @@
               <w:rFonts w:ascii="Cambria Math" w:hAnsi="Cambria Math"/>
               <w:lang w:val="en-US"/>
             </w:rPr>
-            <m:t>0, 1, 2, …</m:t>
+            <m:t>1, 2, …</m:t>
           </m:r>
           <m:r>
             <m:rPr>
@@ -126,39 +126,12 @@
               <w:rFonts w:ascii="Cambria Math" w:hAnsi="Cambria Math"/>
               <w:lang w:val="en-US"/>
             </w:rPr>
-            <m:t>T</m:t>
+            <m:t>T,  Set of time steps</m:t>
           </m:r>
           <m:r>
             <m:rPr>
               <m:sty m:val="p"/>
             </m:rPr>
-            <w:rPr>
-              <w:rFonts w:ascii="Cambria Math" w:hAnsi="Cambria Math"/>
-              <w:lang w:val="en-US"/>
-            </w:rPr>
-            <m:t xml:space="preserve">,  </m:t>
-          </m:r>
-          <m:r>
-            <m:rPr>
-              <m:sty m:val="p"/>
-            </m:rPr>
-            <w:rPr>
-              <w:rFonts w:ascii="Cambria Math" w:hAnsi="Cambria Math"/>
-              <w:lang w:val="en-US"/>
-            </w:rPr>
-            <m:t xml:space="preserve">Set of time </m:t>
-          </m:r>
-          <m:r>
-            <m:rPr>
-              <m:sty m:val="p"/>
-            </m:rPr>
-            <w:rPr>
-              <w:rFonts w:ascii="Cambria Math" w:hAnsi="Cambria Math"/>
-              <w:lang w:val="en-US"/>
-            </w:rPr>
-            <m:t>steps</m:t>
-          </m:r>
-          <m:r>
             <w:rPr>
               <w:rFonts w:ascii="Cambria Math" w:hAnsi="Cambria Math"/>
               <w:lang w:val="en-US"/>
@@ -192,17 +165,7 @@
               <w:rFonts w:ascii="Cambria Math" w:hAnsi="Cambria Math"/>
               <w:lang w:val="en-US"/>
             </w:rPr>
-            <m:t xml:space="preserve">Set of storage </m:t>
-          </m:r>
-          <m:r>
-            <m:rPr>
-              <m:sty m:val="p"/>
-            </m:rPr>
-            <w:rPr>
-              <w:rFonts w:ascii="Cambria Math" w:hAnsi="Cambria Math"/>
-              <w:lang w:val="en-US"/>
-            </w:rPr>
-            <m:t>devices</m:t>
+            <m:t>Set of storage devices</m:t>
           </m:r>
         </m:oMath>
       </m:oMathPara>
@@ -1411,6 +1374,9 @@
             <m:t xml:space="preserve"> (kWh)</m:t>
           </m:r>
           <m:r>
+            <m:rPr>
+              <m:sty m:val="p"/>
+            </m:rPr>
             <w:rPr>
               <w:rFonts w:ascii="Cambria Math" w:hAnsi="Cambria Math"/>
               <w:lang w:val="en-US"/>
@@ -1475,19 +1441,12 @@
               <w:rFonts w:ascii="Cambria Math" w:eastAsiaTheme="majorEastAsia" w:hAnsi="Cambria Math" w:cstheme="majorBidi"/>
               <w:lang w:val="en-US"/>
             </w:rPr>
-            <m:t>Power consumed to charge device</m:t>
+            <m:t>Power consumed to charge device (kW)</m:t>
           </m:r>
           <m:r>
             <m:rPr>
               <m:sty m:val="p"/>
             </m:rPr>
-            <w:rPr>
-              <w:rFonts w:ascii="Cambria Math" w:eastAsiaTheme="majorEastAsia" w:hAnsi="Cambria Math" w:cstheme="majorBidi"/>
-              <w:lang w:val="en-US"/>
-            </w:rPr>
-            <m:t xml:space="preserve"> (kW)</m:t>
-          </m:r>
-          <m:r>
             <w:rPr>
               <w:rFonts w:ascii="Cambria Math" w:hAnsi="Cambria Math"/>
               <w:lang w:val="en-US"/>
@@ -1533,17 +1492,7 @@
                   <w:rFonts w:ascii="Cambria Math" w:hAnsi="Cambria Math"/>
                   <w:lang w:val="en-US"/>
                 </w:rPr>
-                <m:t>d</m:t>
-              </m:r>
-              <m:r>
-                <m:rPr>
-                  <m:sty m:val="p"/>
-                </m:rPr>
-                <w:rPr>
-                  <w:rFonts w:ascii="Cambria Math" w:hAnsi="Cambria Math"/>
-                  <w:lang w:val="en-US"/>
-                </w:rPr>
-                <m:t>c</m:t>
+                <m:t>dc</m:t>
               </m:r>
             </m:sup>
           </m:sSubSup>
@@ -1562,17 +1511,7 @@
               <w:rFonts w:ascii="Cambria Math" w:eastAsiaTheme="majorEastAsia" w:hAnsi="Cambria Math" w:cstheme="majorBidi"/>
               <w:lang w:val="en-US"/>
             </w:rPr>
-            <m:t>Power discharged from device</m:t>
-          </m:r>
-          <m:r>
-            <m:rPr>
-              <m:sty m:val="p"/>
-            </m:rPr>
-            <w:rPr>
-              <w:rFonts w:ascii="Cambria Math" w:eastAsiaTheme="majorEastAsia" w:hAnsi="Cambria Math" w:cstheme="majorBidi"/>
-              <w:lang w:val="en-US"/>
-            </w:rPr>
-            <m:t xml:space="preserve"> </m:t>
+            <m:t xml:space="preserve">Power discharged from device </m:t>
           </m:r>
           <m:d>
             <m:dPr>
@@ -1597,6 +1536,9 @@
             </m:e>
           </m:d>
           <m:r>
+            <m:rPr>
+              <m:sty m:val="p"/>
+            </m:rPr>
             <w:rPr>
               <w:rFonts w:ascii="Cambria Math" w:hAnsi="Cambria Math"/>
               <w:lang w:val="en-US"/>
@@ -1785,17 +1727,7 @@
               <w:rFonts w:ascii="Cambria Math" w:eastAsiaTheme="majorEastAsia" w:hAnsi="Cambria Math" w:cstheme="majorBidi"/>
               <w:lang w:val="en-US"/>
             </w:rPr>
-            <m:t>E</m:t>
-          </m:r>
-          <m:r>
-            <m:rPr>
-              <m:sty m:val="p"/>
-            </m:rPr>
-            <w:rPr>
-              <w:rFonts w:ascii="Cambria Math" w:eastAsiaTheme="majorEastAsia" w:hAnsi="Cambria Math" w:cstheme="majorBidi"/>
-              <w:lang w:val="en-US"/>
-            </w:rPr>
-            <m:t xml:space="preserve">nergy excess from ideal storage state </m:t>
+            <m:t xml:space="preserve">Energy excess from ideal storage state </m:t>
           </m:r>
           <m:d>
             <m:dPr>
@@ -1852,6 +1784,9 @@
             </m:e>
           </m:d>
           <m:r>
+            <m:rPr>
+              <m:sty m:val="p"/>
+            </m:rPr>
             <w:rPr>
               <w:rFonts w:asciiTheme="majorHAnsi" w:eastAsiaTheme="majorEastAsia" w:hAnsiTheme="majorHAnsi" w:cstheme="majorBidi"/>
               <w:lang w:val="en-US"/>
@@ -1894,16 +1829,7 @@
                 <w:rPr>
                   <w:rFonts w:ascii="Cambria Math" w:hAnsi="Cambria Math"/>
                 </w:rPr>
-                <m:t>S</m:t>
-              </m:r>
-              <m:r>
-                <m:rPr>
-                  <m:sty m:val="bi"/>
-                </m:rPr>
-                <w:rPr>
-                  <w:rFonts w:ascii="Cambria Math" w:hAnsi="Cambria Math"/>
-                </w:rPr>
-                <m:t xml:space="preserve">, </m:t>
+                <m:t xml:space="preserve">S, </m:t>
               </m:r>
               <m:sSup>
                 <m:sSupPr>
@@ -2129,15 +2055,37 @@
               </m:ctrlPr>
             </m:funcPr>
             <m:fName>
-              <m:r>
-                <m:rPr>
-                  <m:sty m:val="p"/>
-                </m:rPr>
-                <w:rPr>
-                  <w:rFonts w:ascii="Cambria Math" w:hAnsi="Cambria Math"/>
-                </w:rPr>
-                <m:t>max</m:t>
-              </m:r>
+              <m:limLow>
+                <m:limLowPr>
+                  <m:ctrlPr>
+                    <w:rPr>
+                      <w:rFonts w:ascii="Cambria Math" w:hAnsi="Cambria Math"/>
+                    </w:rPr>
+                  </m:ctrlPr>
+                </m:limLowPr>
+                <m:e>
+                  <m:r>
+                    <m:rPr>
+                      <m:sty m:val="p"/>
+                    </m:rPr>
+                    <w:rPr>
+                      <w:rFonts w:ascii="Cambria Math" w:hAnsi="Cambria Math"/>
+                    </w:rPr>
+                    <m:t>max</m:t>
+                  </m:r>
+                </m:e>
+                <m:lim>
+                  <m:r>
+                    <m:rPr>
+                      <m:sty m:val="b"/>
+                    </m:rPr>
+                    <w:rPr>
+                      <w:rFonts w:ascii="Cambria Math" w:hAnsi="Cambria Math"/>
+                    </w:rPr>
+                    <m:t>Ξ</m:t>
+                  </m:r>
+                </m:lim>
+              </m:limLow>
             </m:fName>
             <m:e>
               <m:sSup>
@@ -2356,17 +2304,7 @@
                               <w:rFonts w:ascii="Cambria Math" w:hAnsi="Cambria Math"/>
                               <w:lang w:val="en-US"/>
                             </w:rPr>
-                            <m:t>d</m:t>
-                          </m:r>
-                          <m:r>
-                            <m:rPr>
-                              <m:sty m:val="p"/>
-                            </m:rPr>
-                            <w:rPr>
-                              <w:rFonts w:ascii="Cambria Math" w:hAnsi="Cambria Math"/>
-                              <w:lang w:val="en-US"/>
-                            </w:rPr>
-                            <m:t>c</m:t>
+                            <m:t>dc</m:t>
                           </m:r>
                         </m:sup>
                       </m:sSubSup>
@@ -2754,6 +2692,9 @@
       </w:r>
       <m:oMath>
         <m:r>
+          <m:rPr>
+            <m:sty m:val="p"/>
+          </m:rPr>
           <w:rPr>
             <w:rFonts w:ascii="Cambria Math" w:hAnsi="Cambria Math"/>
           </w:rPr>
@@ -3164,17 +3105,7 @@
                       <w:rFonts w:ascii="Cambria Math" w:hAnsi="Cambria Math"/>
                       <w:lang w:val="en-US"/>
                     </w:rPr>
-                    <m:t>d</m:t>
-                  </m:r>
-                  <m:r>
-                    <m:rPr>
-                      <m:sty m:val="p"/>
-                    </m:rPr>
-                    <w:rPr>
-                      <w:rFonts w:ascii="Cambria Math" w:hAnsi="Cambria Math"/>
-                      <w:lang w:val="en-US"/>
-                    </w:rPr>
-                    <m:t>c</m:t>
+                    <m:t>dc</m:t>
                   </m:r>
                 </m:sup>
               </m:sSubSup>
@@ -3202,7 +3133,14 @@
               <w:rFonts w:ascii="Cambria Math" w:hAnsi="Cambria Math"/>
               <w:lang w:val="en-US"/>
             </w:rPr>
-            <m:t xml:space="preserve">t=0 </m:t>
+            <m:t>t=</m:t>
+          </m:r>
+          <m:r>
+            <w:rPr>
+              <w:rFonts w:ascii="Cambria Math" w:hAnsi="Cambria Math"/>
+              <w:lang w:val="en-US"/>
+            </w:rPr>
+            <m:t>1</m:t>
           </m:r>
           <m:r>
             <m:rPr>
@@ -3215,6 +3153,9 @@
             <m:t xml:space="preserve"> </m:t>
           </m:r>
           <m:r>
+            <m:rPr>
+              <m:sty m:val="p"/>
+            </m:rPr>
             <w:br/>
           </m:r>
         </m:oMath>
@@ -3602,17 +3543,7 @@
                       <w:rFonts w:ascii="Cambria Math" w:hAnsi="Cambria Math"/>
                       <w:lang w:val="en-US"/>
                     </w:rPr>
-                    <m:t>d</m:t>
-                  </m:r>
-                  <m:r>
-                    <m:rPr>
-                      <m:sty m:val="p"/>
-                    </m:rPr>
-                    <w:rPr>
-                      <w:rFonts w:ascii="Cambria Math" w:hAnsi="Cambria Math"/>
-                      <w:lang w:val="en-US"/>
-                    </w:rPr>
-                    <m:t>c</m:t>
+                    <m:t>dc</m:t>
                   </m:r>
                 </m:sup>
               </m:sSubSup>
@@ -3667,7 +3598,23 @@
               <w:rFonts w:ascii="Cambria Math" w:hAnsi="Cambria Math"/>
               <w:lang w:val="en-US"/>
             </w:rPr>
-            <m:t xml:space="preserve">t=0} </m:t>
+            <m:t>t=</m:t>
+          </m:r>
+          <m:r>
+            <w:rPr>
+              <w:rFonts w:ascii="Cambria Math" w:hAnsi="Cambria Math"/>
+              <w:lang w:val="en-US"/>
+            </w:rPr>
+            <m:t>1</m:t>
+          </m:r>
+          <w:bookmarkStart w:id="0" w:name="_GoBack"/>
+          <w:bookmarkEnd w:id="0"/>
+          <m:r>
+            <w:rPr>
+              <w:rFonts w:ascii="Cambria Math" w:hAnsi="Cambria Math"/>
+              <w:lang w:val="en-US"/>
+            </w:rPr>
+            <m:t xml:space="preserve">} </m:t>
           </m:r>
           <m:r>
             <m:rPr>
@@ -3680,6 +3627,9 @@
             <m:t xml:space="preserve"> </m:t>
           </m:r>
           <m:r>
+            <m:rPr>
+              <m:sty m:val="p"/>
+            </m:rPr>
             <w:br/>
           </m:r>
         </m:oMath>
@@ -4293,19 +4243,7 @@
         <w:pStyle w:val="Heading4"/>
       </w:pPr>
       <w:r>
-        <w:t>(2b.i</w:t>
-      </w:r>
-      <w:r>
-        <w:t>i</w:t>
-      </w:r>
-      <w:r>
-        <w:t xml:space="preserve">i) Limit on end-of-horizon storage </w:t>
-      </w:r>
-      <w:r>
-        <w:t xml:space="preserve">shortage </w:t>
-      </w:r>
-      <w:r>
-        <w:t>from ideal</w:t>
+        <w:t>(2b.iii) Limit on end-of-horizon storage shortage from ideal</w:t>
       </w:r>
     </w:p>
     <w:p>
@@ -4840,14 +4778,7 @@
               <w:rFonts w:ascii="Cambria Math" w:hAnsi="Cambria Math"/>
               <w:lang w:val="en-US"/>
             </w:rPr>
-            <m:t>≥0,</m:t>
-          </m:r>
-          <m:r>
-            <w:rPr>
-              <w:rFonts w:ascii="Cambria Math" w:hAnsi="Cambria Math"/>
-              <w:lang w:val="en-US"/>
-            </w:rPr>
-            <m:t xml:space="preserve">  ∀s∈</m:t>
+            <m:t>≥0,  ∀s∈</m:t>
           </m:r>
           <m:r>
             <m:rPr>
@@ -4876,9 +4807,10 @@
             </w:rPr>
             <m:t>T</m:t>
           </m:r>
-          <w:bookmarkStart w:id="0" w:name="_GoBack"/>
-          <w:bookmarkEnd w:id="0"/>
-          <m:r>
+          <m:r>
+            <m:rPr>
+              <m:sty m:val="p"/>
+            </m:rPr>
             <w:rPr>
               <w:rFonts w:ascii="Cambria Math" w:hAnsi="Cambria Math"/>
               <w:lang w:val="en-US"/>
@@ -4970,6 +4902,9 @@
             <m:t>T</m:t>
           </m:r>
           <m:r>
+            <m:rPr>
+              <m:sty m:val="p"/>
+            </m:rPr>
             <w:rPr>
               <w:rFonts w:ascii="Cambria Math" w:hAnsi="Cambria Math"/>
               <w:lang w:val="en-US"/>
@@ -5015,17 +4950,7 @@
                   <w:rFonts w:ascii="Cambria Math" w:hAnsi="Cambria Math"/>
                   <w:lang w:val="en-US"/>
                 </w:rPr>
-                <m:t>d</m:t>
-              </m:r>
-              <m:r>
-                <m:rPr>
-                  <m:sty m:val="p"/>
-                </m:rPr>
-                <w:rPr>
-                  <w:rFonts w:ascii="Cambria Math" w:hAnsi="Cambria Math"/>
-                  <w:lang w:val="en-US"/>
-                </w:rPr>
-                <m:t>c</m:t>
+                <m:t>dc</m:t>
               </m:r>
             </m:sup>
           </m:sSubSup>
@@ -5071,6 +4996,9 @@
             <m:t>T</m:t>
           </m:r>
           <m:r>
+            <m:rPr>
+              <m:sty m:val="p"/>
+            </m:rPr>
             <w:rPr>
               <w:rFonts w:ascii="Cambria Math" w:hAnsi="Cambria Math"/>
               <w:lang w:val="en-US"/>
@@ -5145,6 +5073,9 @@
             <m:t>S</m:t>
           </m:r>
           <m:r>
+            <m:rPr>
+              <m:sty m:val="p"/>
+            </m:rPr>
             <w:rPr>
               <w:rFonts w:ascii="Cambria Math" w:hAnsi="Cambria Math"/>
               <w:lang w:val="en-US"/>

</xml_diff>

<commit_message>
Added to objective and constraints and defined two significantly different storage strategy examples using the same LP framework.
</commit_message>
<xml_diff>
--- a/Formulation.docx
+++ b/Formulation.docx
@@ -945,107 +945,17 @@
               <w:rFonts w:ascii="Cambria Math" w:eastAsiaTheme="minorEastAsia" w:hAnsi="Cambria Math" w:cstheme="majorBidi"/>
               <w:lang w:val="en-US"/>
             </w:rPr>
-            <m:t xml:space="preserve">≔Maximum ramp up rate </m:t>
+            <m:t>≔Maximum ramp up rate (both decreasing discharge and increasing charge)</m:t>
           </m:r>
           <m:r>
             <m:rPr>
               <m:sty m:val="p"/>
             </m:rPr>
             <w:rPr>
-              <w:rFonts w:ascii="Cambria Math" w:eastAsiaTheme="minorEastAsia" w:hAnsi="Cambria Math" w:cstheme="majorBidi"/>
-              <w:lang w:val="en-US"/>
-            </w:rPr>
-            <m:t>(</m:t>
-          </m:r>
-          <m:r>
-            <m:rPr>
-              <m:sty m:val="p"/>
-            </m:rPr>
-            <w:rPr>
-              <w:rFonts w:ascii="Cambria Math" w:eastAsiaTheme="minorEastAsia" w:hAnsi="Cambria Math" w:cstheme="majorBidi"/>
-              <w:lang w:val="en-US"/>
-            </w:rPr>
-            <m:t>both decreasing discharge and increasing charge</m:t>
-          </m:r>
-          <m:r>
-            <m:rPr>
-              <m:sty m:val="p"/>
-            </m:rPr>
-            <w:rPr>
-              <w:rFonts w:ascii="Cambria Math" w:eastAsiaTheme="minorEastAsia" w:hAnsi="Cambria Math" w:cstheme="majorBidi"/>
-              <w:lang w:val="en-US"/>
-            </w:rPr>
-            <m:t>)</m:t>
-          </m:r>
-          <m:r>
-            <m:rPr>
-              <m:sty m:val="p"/>
-            </m:rPr>
-            <w:rPr>
-              <w:rFonts w:ascii="Cambria Math" w:hAnsi="Cambria Math"/>
-              <w:lang w:val="en-US"/>
-            </w:rPr>
-            <m:t xml:space="preserve"> </m:t>
-          </m:r>
-          <m:r>
-            <m:rPr>
-              <m:sty m:val="p"/>
-            </m:rPr>
-            <w:rPr>
-              <w:rFonts w:ascii="Cambria Math" w:hAnsi="Cambria Math"/>
-              <w:lang w:val="en-US"/>
-            </w:rPr>
-            <m:t xml:space="preserve"> </m:t>
-          </m:r>
-          <m:r>
-            <m:rPr>
-              <m:sty m:val="p"/>
-            </m:rPr>
-            <w:rPr>
-              <w:rFonts w:ascii="Cambria Math" w:hAnsi="Cambria Math"/>
-              <w:lang w:val="en-US"/>
-            </w:rPr>
-            <m:t>(</m:t>
-          </m:r>
-          <m:r>
-            <m:rPr>
-              <m:sty m:val="p"/>
-            </m:rPr>
-            <w:rPr>
-              <w:rFonts w:ascii="Cambria Math" w:hAnsi="Cambria Math"/>
-              <w:lang w:val="en-US"/>
-            </w:rPr>
-            <m:t>kW</m:t>
-          </m:r>
-          <m:r>
-            <m:rPr>
-              <m:sty m:val="p"/>
-            </m:rPr>
-            <w:rPr>
-              <w:rFonts w:ascii="Cambria Math" w:hAnsi="Cambria Math"/>
-              <w:lang w:val="en-US"/>
-            </w:rPr>
-            <m:t>/</m:t>
-          </m:r>
-          <m:r>
-            <m:rPr>
-              <m:sty m:val="p"/>
-            </m:rPr>
-            <w:rPr>
-              <w:rFonts w:ascii="Cambria Math" w:hAnsi="Cambria Math"/>
-              <w:lang w:val="en-US"/>
-            </w:rPr>
-            <m:t>t</m:t>
-          </m:r>
-          <m:r>
-            <m:rPr>
-              <m:sty m:val="p"/>
-            </m:rPr>
-            <w:rPr>
-              <w:rFonts w:ascii="Cambria Math" w:hAnsi="Cambria Math"/>
-              <w:lang w:val="en-US"/>
-            </w:rPr>
-            <m:t>)</m:t>
+              <w:rFonts w:ascii="Cambria Math" w:hAnsi="Cambria Math"/>
+              <w:lang w:val="en-US"/>
+            </w:rPr>
+            <m:t xml:space="preserve">  (kW/t)</m:t>
           </m:r>
           <m:r>
             <m:rPr>
@@ -1110,107 +1020,17 @@
               <w:rFonts w:ascii="Cambria Math" w:eastAsiaTheme="minorEastAsia" w:hAnsi="Cambria Math" w:cstheme="majorBidi"/>
               <w:lang w:val="en-US"/>
             </w:rPr>
-            <m:t xml:space="preserve">≔Maximum ramp down rate </m:t>
+            <m:t>≔Maximum ramp down rate (both decreasing discharge and increasing charge)</m:t>
           </m:r>
           <m:r>
             <m:rPr>
               <m:sty m:val="p"/>
             </m:rPr>
             <w:rPr>
-              <w:rFonts w:ascii="Cambria Math" w:eastAsiaTheme="minorEastAsia" w:hAnsi="Cambria Math" w:cstheme="majorBidi"/>
-              <w:lang w:val="en-US"/>
-            </w:rPr>
-            <m:t>(</m:t>
-          </m:r>
-          <m:r>
-            <m:rPr>
-              <m:sty m:val="p"/>
-            </m:rPr>
-            <w:rPr>
-              <w:rFonts w:ascii="Cambria Math" w:eastAsiaTheme="minorEastAsia" w:hAnsi="Cambria Math" w:cstheme="majorBidi"/>
-              <w:lang w:val="en-US"/>
-            </w:rPr>
-            <m:t>both decreasing discharge and increasing charge</m:t>
-          </m:r>
-          <m:r>
-            <m:rPr>
-              <m:sty m:val="p"/>
-            </m:rPr>
-            <w:rPr>
-              <w:rFonts w:ascii="Cambria Math" w:eastAsiaTheme="minorEastAsia" w:hAnsi="Cambria Math" w:cstheme="majorBidi"/>
-              <w:lang w:val="en-US"/>
-            </w:rPr>
-            <m:t>)</m:t>
-          </m:r>
-          <m:r>
-            <m:rPr>
-              <m:sty m:val="p"/>
-            </m:rPr>
-            <w:rPr>
-              <w:rFonts w:ascii="Cambria Math" w:hAnsi="Cambria Math"/>
-              <w:lang w:val="en-US"/>
-            </w:rPr>
-            <m:t xml:space="preserve"> </m:t>
-          </m:r>
-          <m:r>
-            <m:rPr>
-              <m:sty m:val="p"/>
-            </m:rPr>
-            <w:rPr>
-              <w:rFonts w:ascii="Cambria Math" w:hAnsi="Cambria Math"/>
-              <w:lang w:val="en-US"/>
-            </w:rPr>
-            <m:t xml:space="preserve"> </m:t>
-          </m:r>
-          <m:r>
-            <m:rPr>
-              <m:sty m:val="p"/>
-            </m:rPr>
-            <w:rPr>
-              <w:rFonts w:ascii="Cambria Math" w:hAnsi="Cambria Math"/>
-              <w:lang w:val="en-US"/>
-            </w:rPr>
-            <m:t>(</m:t>
-          </m:r>
-          <m:r>
-            <m:rPr>
-              <m:sty m:val="p"/>
-            </m:rPr>
-            <w:rPr>
-              <w:rFonts w:ascii="Cambria Math" w:hAnsi="Cambria Math"/>
-              <w:lang w:val="en-US"/>
-            </w:rPr>
-            <m:t>kW</m:t>
-          </m:r>
-          <m:r>
-            <m:rPr>
-              <m:sty m:val="p"/>
-            </m:rPr>
-            <w:rPr>
-              <w:rFonts w:ascii="Cambria Math" w:hAnsi="Cambria Math"/>
-              <w:lang w:val="en-US"/>
-            </w:rPr>
-            <m:t>/</m:t>
-          </m:r>
-          <m:r>
-            <m:rPr>
-              <m:sty m:val="p"/>
-            </m:rPr>
-            <w:rPr>
-              <w:rFonts w:ascii="Cambria Math" w:hAnsi="Cambria Math"/>
-              <w:lang w:val="en-US"/>
-            </w:rPr>
-            <m:t>t</m:t>
-          </m:r>
-          <m:r>
-            <m:rPr>
-              <m:sty m:val="p"/>
-            </m:rPr>
-            <w:rPr>
-              <w:rFonts w:ascii="Cambria Math" w:hAnsi="Cambria Math"/>
-              <w:lang w:val="en-US"/>
-            </w:rPr>
-            <m:t>)</m:t>
+              <w:rFonts w:ascii="Cambria Math" w:hAnsi="Cambria Math"/>
+              <w:lang w:val="en-US"/>
+            </w:rPr>
+            <m:t xml:space="preserve">  (kW/t)</m:t>
           </m:r>
           <m:r>
             <m:rPr>
@@ -1472,19 +1292,12 @@
               <w:rFonts w:ascii="Cambria Math" w:eastAsiaTheme="minorEastAsia" w:hAnsi="Cambria Math"/>
               <w:lang w:val="en-US"/>
             </w:rPr>
-            <m:t>≔Market price for electricity</m:t>
+            <m:t xml:space="preserve">≔Market price for electricity </m:t>
           </m:r>
           <m:r>
             <m:rPr>
               <m:sty m:val="p"/>
             </m:rPr>
-            <w:rPr>
-              <w:rFonts w:ascii="Cambria Math" w:eastAsiaTheme="minorEastAsia" w:hAnsi="Cambria Math"/>
-              <w:lang w:val="en-US"/>
-            </w:rPr>
-            <m:t xml:space="preserve"> </m:t>
-          </m:r>
-          <m:r>
             <w:rPr>
               <w:rFonts w:asciiTheme="majorHAnsi" w:eastAsiaTheme="minorEastAsia" w:hAnsiTheme="majorHAnsi" w:cstheme="majorBidi"/>
               <w:lang w:val="en-US"/>
@@ -1560,6 +1373,9 @@
             </m:e>
           </m:d>
           <m:r>
+            <m:rPr>
+              <m:sty m:val="p"/>
+            </m:rPr>
             <w:rPr>
               <w:rFonts w:asciiTheme="majorHAnsi" w:eastAsiaTheme="minorEastAsia" w:hAnsiTheme="majorHAnsi" w:cstheme="majorBidi"/>
               <w:lang w:val="en-US"/>
@@ -1668,6 +1484,9 @@
             <m:t>≔Proportion of energy retained over time step</m:t>
           </m:r>
           <m:r>
+            <m:rPr>
+              <m:sty m:val="p"/>
+            </m:rPr>
             <w:rPr>
               <w:rFonts w:asciiTheme="majorHAnsi" w:eastAsiaTheme="minorEastAsia" w:hAnsiTheme="majorHAnsi" w:cstheme="majorBidi"/>
               <w:lang w:val="en-US"/>
@@ -8928,17 +8747,7 @@
                       <w:rFonts w:ascii="Cambria Math" w:hAnsi="Cambria Math"/>
                       <w:lang w:val="en-US"/>
                     </w:rPr>
-                    <m:t>dc</m:t>
-                  </m:r>
-                  <m:r>
-                    <m:rPr>
-                      <m:sty m:val="p"/>
-                    </m:rPr>
-                    <w:rPr>
-                      <w:rFonts w:ascii="Cambria Math" w:hAnsi="Cambria Math"/>
-                      <w:lang w:val="en-US"/>
-                    </w:rPr>
-                    <m:t>,0</m:t>
+                    <m:t>dc,0</m:t>
                   </m:r>
                 </m:sup>
               </m:sSubSup>
@@ -9131,14 +8940,7 @@
                       <w:rFonts w:ascii="Cambria Math" w:hAnsi="Cambria Math"/>
                       <w:lang w:val="en-US"/>
                     </w:rPr>
-                    <m:t>s</m:t>
-                  </m:r>
-                  <m:r>
-                    <w:rPr>
-                      <w:rFonts w:ascii="Cambria Math" w:hAnsi="Cambria Math"/>
-                      <w:lang w:val="en-US"/>
-                    </w:rPr>
-                    <m:t>,t-1</m:t>
+                    <m:t>s,t-1</m:t>
                   </m:r>
                 </m:sub>
                 <m:sup>
@@ -9247,21 +9049,7 @@
                       <w:rFonts w:ascii="Cambria Math" w:hAnsi="Cambria Math"/>
                       <w:lang w:val="en-US"/>
                     </w:rPr>
-                    <m:t>s</m:t>
-                  </m:r>
-                  <m:r>
-                    <w:rPr>
-                      <w:rFonts w:ascii="Cambria Math" w:hAnsi="Cambria Math"/>
-                      <w:lang w:val="en-US"/>
-                    </w:rPr>
-                    <m:t>,</m:t>
-                  </m:r>
-                  <m:r>
-                    <w:rPr>
-                      <w:rFonts w:ascii="Cambria Math" w:hAnsi="Cambria Math"/>
-                      <w:lang w:val="en-US"/>
-                    </w:rPr>
-                    <m:t>t-1</m:t>
+                    <m:t>s,t-1</m:t>
                   </m:r>
                 </m:sub>
                 <m:sup>
@@ -9395,13 +9183,7 @@
         <w:pStyle w:val="Heading4"/>
       </w:pPr>
       <w:r>
-        <w:t xml:space="preserve">(3a) Ramping </w:t>
-      </w:r>
-      <w:r>
-        <w:t>down</w:t>
-      </w:r>
-      <w:r>
-        <w:t xml:space="preserve"> limits</w:t>
+        <w:t>(3a) Ramping down limits</w:t>
       </w:r>
     </w:p>
     <w:p>
@@ -9512,17 +9294,7 @@
                       <w:rFonts w:ascii="Cambria Math" w:hAnsi="Cambria Math"/>
                       <w:lang w:val="en-US"/>
                     </w:rPr>
-                    <m:t>dc</m:t>
-                  </m:r>
-                  <m:r>
-                    <m:rPr>
-                      <m:sty m:val="p"/>
-                    </m:rPr>
-                    <w:rPr>
-                      <w:rFonts w:ascii="Cambria Math" w:hAnsi="Cambria Math"/>
-                      <w:lang w:val="en-US"/>
-                    </w:rPr>
-                    <m:t>,0</m:t>
+                    <m:t>dc,0</m:t>
                   </m:r>
                 </m:sup>
               </m:sSubSup>
@@ -10475,41 +10247,30 @@
         <w:pStyle w:val="Heading3"/>
       </w:pPr>
       <w:r>
-        <w:t xml:space="preserve">(5) </w:t>
-      </w:r>
-      <w:r>
-        <w:t>Using remaining capacity at higher cost</w:t>
-      </w:r>
-      <w:bookmarkStart w:id="0" w:name="_GoBack"/>
-      <w:bookmarkEnd w:id="0"/>
-      <w:r>
-        <w:t xml:space="preserve"> (possibly add in future)</w:t>
+        <w:t>(6</w:t>
+      </w:r>
+      <w:r>
+        <w:t>) Non</w:t>
+      </w:r>
+      <w:r>
+        <w:t>-</w:t>
+      </w:r>
+      <w:r>
+        <w:t>negativity constraints</w:t>
       </w:r>
     </w:p>
-    <w:p/>
+    <w:p>
+      <w:r>
+        <w:t xml:space="preserve">Finally, we constrain the energy stored, power consumed/discharged, and energy shortage/excess decision variables to be non-negative. </w:t>
+      </w:r>
+    </w:p>
     <w:p>
       <w:pPr>
-        <w:pStyle w:val="Heading3"/>
+        <w:rPr>
+          <w:rFonts w:eastAsiaTheme="minorEastAsia"/>
+          <w:lang w:val="en-US"/>
+        </w:rPr>
       </w:pPr>
-      <w:r>
-        <w:t>(6</w:t>
-      </w:r>
-      <w:r>
-        <w:t>) Non</w:t>
-      </w:r>
-      <w:r>
-        <w:t>-</w:t>
-      </w:r>
-      <w:r>
-        <w:t>negativity constraints</w:t>
-      </w:r>
-    </w:p>
-    <w:p>
-      <w:r>
-        <w:t xml:space="preserve">Finally, we constrain the energy stored, power consumed/discharged, and energy shortage/excess decision variables to be non-negative. </w:t>
-      </w:r>
-    </w:p>
-    <w:p>
       <m:oMathPara>
         <m:oMath>
           <m:sSub>
@@ -10926,6 +10687,10 @@
           </m:r>
         </m:oMath>
       </m:oMathPara>
+    </w:p>
+    <w:p>
+      <w:bookmarkStart w:id="0" w:name="_GoBack"/>
+      <w:bookmarkEnd w:id="0"/>
     </w:p>
     <w:sectPr>
       <w:pgSz w:w="12240" w:h="15840"/>

</xml_diff>